<commit_message>
adding more responsiveness too phone
</commit_message>
<xml_diff>
--- a/Assets/Docs/DanielResume.docx
+++ b/Assets/Docs/DanielResume.docx
@@ -193,30 +193,32 @@
         <w:rPr>
           <w:rFonts w:ascii="Calibri" w:eastAsia="Calibri" w:hAnsi="Calibri" w:cs="Calibri"/>
         </w:rPr>
-        <w:t xml:space="preserve"> Washington </w:t>
-      </w:r>
-      <w:proofErr w:type="spellStart"/>
-      <w:r>
-        <w:rPr>
-          <w:rFonts w:ascii="Calibri" w:eastAsia="Calibri" w:hAnsi="Calibri" w:cs="Calibri"/>
-        </w:rPr>
-        <w:t>FullStack</w:t>
-      </w:r>
-      <w:proofErr w:type="spellEnd"/>
-      <w:r>
-        <w:rPr>
-          <w:rFonts w:ascii="Calibri" w:eastAsia="Calibri" w:hAnsi="Calibri" w:cs="Calibri"/>
-        </w:rPr>
-        <w:t xml:space="preserve"> Developer </w:t>
-      </w:r>
-      <w:proofErr w:type="spellStart"/>
-      <w:r>
-        <w:rPr>
-          <w:rFonts w:ascii="Calibri" w:eastAsia="Calibri" w:hAnsi="Calibri" w:cs="Calibri"/>
-        </w:rPr>
-        <w:t>BootCamp</w:t>
-      </w:r>
-      <w:proofErr w:type="spellEnd"/>
+        <w:t xml:space="preserve"> Washington Full</w:t>
+      </w:r>
+      <w:r>
+        <w:rPr>
+          <w:rFonts w:ascii="Calibri" w:eastAsia="Calibri" w:hAnsi="Calibri" w:cs="Calibri"/>
+        </w:rPr>
+        <w:t xml:space="preserve"> </w:t>
+      </w:r>
+      <w:r>
+        <w:rPr>
+          <w:rFonts w:ascii="Calibri" w:eastAsia="Calibri" w:hAnsi="Calibri" w:cs="Calibri"/>
+        </w:rPr>
+        <w:t>Stack Developer Boot</w:t>
+      </w:r>
+      <w:r>
+        <w:rPr>
+          <w:rFonts w:ascii="Calibri" w:eastAsia="Calibri" w:hAnsi="Calibri" w:cs="Calibri"/>
+        </w:rPr>
+        <w:t xml:space="preserve"> </w:t>
+      </w:r>
+      <w:r>
+        <w:rPr>
+          <w:rFonts w:ascii="Calibri" w:eastAsia="Calibri" w:hAnsi="Calibri" w:cs="Calibri"/>
+        </w:rPr>
+        <w:t>Camp</w:t>
+      </w:r>
     </w:p>
     <w:p>
       <w:pPr>
@@ -238,25 +240,7 @@
         <w:rPr>
           <w:rFonts w:ascii="Calibri" w:eastAsia="Calibri" w:hAnsi="Calibri" w:cs="Calibri"/>
         </w:rPr>
-        <w:t xml:space="preserve"> 20</w:t>
-      </w:r>
-      <w:r>
-        <w:rPr>
-          <w:rFonts w:ascii="Calibri" w:eastAsia="Calibri" w:hAnsi="Calibri" w:cs="Calibri"/>
-        </w:rPr>
-        <w:t>20</w:t>
-      </w:r>
-      <w:r>
-        <w:rPr>
-          <w:rFonts w:ascii="Calibri" w:eastAsia="Calibri" w:hAnsi="Calibri" w:cs="Calibri"/>
-        </w:rPr>
-        <w:t xml:space="preserve"> to </w:t>
-      </w:r>
-      <w:r>
-        <w:rPr>
-          <w:rFonts w:ascii="Calibri" w:eastAsia="Calibri" w:hAnsi="Calibri" w:cs="Calibri"/>
-        </w:rPr>
-        <w:t>Present</w:t>
+        <w:t xml:space="preserve"> 2020 to Present</w:t>
       </w:r>
     </w:p>
     <w:p>

</xml_diff>